<commit_message>
Various updates . .
</commit_message>
<xml_diff>
--- a/NLTK_Query/CorpusInvestigation.docx
+++ b/NLTK_Query/CorpusInvestigation.docx
@@ -17,61 +17,31 @@
           <w:sz w:val="24"/>
           <w:szCs w:val="24"/>
         </w:rPr>
-        <w:t>Michael Pedzimz</w:t>
-      </w:r>
-    </w:p>
-    <w:p>
-      <w:pPr>
-        <w:jc w:val="right"/>
-        <w:rPr>
-          <w:rFonts w:ascii="Times New Roman" w:hAnsi="Times New Roman" w:cs="Times New Roman"/>
-          <w:sz w:val="24"/>
-          <w:szCs w:val="24"/>
-        </w:rPr>
-      </w:pPr>
-      <w:r>
-        <w:rPr>
-          <w:rFonts w:ascii="Times New Roman" w:hAnsi="Times New Roman" w:cs="Times New Roman"/>
-          <w:sz w:val="24"/>
-          <w:szCs w:val="24"/>
-        </w:rPr>
-        <w:t>11/7/2017</w:t>
-      </w:r>
-    </w:p>
-    <w:p>
-      <w:pPr>
-        <w:jc w:val="right"/>
-        <w:rPr>
-          <w:rFonts w:ascii="Times New Roman" w:hAnsi="Times New Roman" w:cs="Times New Roman"/>
-          <w:sz w:val="24"/>
-          <w:szCs w:val="24"/>
-        </w:rPr>
-      </w:pPr>
-      <w:r>
-        <w:rPr>
-          <w:rFonts w:ascii="Times New Roman" w:hAnsi="Times New Roman" w:cs="Times New Roman"/>
-          <w:sz w:val="24"/>
-          <w:szCs w:val="24"/>
-        </w:rPr>
-        <w:t>CPSC 428 Project 4: NLTKQuerry</w:t>
-      </w:r>
-    </w:p>
-    <w:p>
-      <w:pPr>
-        <w:jc w:val="right"/>
-        <w:rPr>
-          <w:rFonts w:ascii="Times New Roman" w:hAnsi="Times New Roman" w:cs="Times New Roman"/>
-          <w:sz w:val="24"/>
-          <w:szCs w:val="24"/>
-        </w:rPr>
-      </w:pPr>
-      <w:r>
-        <w:rPr>
-          <w:rFonts w:ascii="Times New Roman" w:hAnsi="Times New Roman" w:cs="Times New Roman"/>
-          <w:sz w:val="24"/>
-          <w:szCs w:val="24"/>
-        </w:rPr>
-        <w:t>Dr. Jason Perry</w:t>
+        <w:t xml:space="preserve">Author: </w:t>
+      </w:r>
+      <w:r>
+        <w:rPr>
+          <w:rFonts w:ascii="Times New Roman" w:hAnsi="Times New Roman" w:cs="Times New Roman"/>
+          <w:sz w:val="24"/>
+          <w:szCs w:val="24"/>
+        </w:rPr>
+        <w:t>Michael Pedzim</w:t>
+      </w:r>
+      <w:r>
+        <w:rPr>
+          <w:rFonts w:ascii="Times New Roman" w:hAnsi="Times New Roman" w:cs="Times New Roman"/>
+          <w:sz w:val="24"/>
+          <w:szCs w:val="24"/>
+        </w:rPr>
+        <w:t>a</w:t>
+      </w:r>
+      <w:r>
+        <w:rPr>
+          <w:rFonts w:ascii="Times New Roman" w:hAnsi="Times New Roman" w:cs="Times New Roman"/>
+          <w:sz w:val="24"/>
+          <w:szCs w:val="24"/>
+        </w:rPr>
+        <w:t>z</w:t>
       </w:r>
     </w:p>
     <w:p>
@@ -109,7 +79,25 @@
           <w:szCs w:val="24"/>
         </w:rPr>
         <w:tab/>
-        <w:t>The corpus I decided to analyze with my NLTKQuerry Python program consists of five pieces of work by the Russian author Leo Tolstoy (B: 9/9/1828, D: 11/20/1910). The five pieces of literature I used were “Childhood”, “Katia”, “Resurrection”, “The Cause of It All”, and “The First Distiller”.</w:t>
+        <w:t xml:space="preserve">The corpus I decided to analyze with my </w:t>
+      </w:r>
+      <w:proofErr w:type="spellStart"/>
+      <w:r>
+        <w:rPr>
+          <w:rFonts w:ascii="Times New Roman" w:hAnsi="Times New Roman" w:cs="Times New Roman"/>
+          <w:sz w:val="24"/>
+          <w:szCs w:val="24"/>
+        </w:rPr>
+        <w:t>NLTKQuerry</w:t>
+      </w:r>
+      <w:proofErr w:type="spellEnd"/>
+      <w:r>
+        <w:rPr>
+          <w:rFonts w:ascii="Times New Roman" w:hAnsi="Times New Roman" w:cs="Times New Roman"/>
+          <w:sz w:val="24"/>
+          <w:szCs w:val="24"/>
+        </w:rPr>
+        <w:t xml:space="preserve"> Python program consists of five pieces of work by the Russian author Leo Tolstoy (B: 9/9/1828, D: 11/20/1910). The five pieces of literature I used were “Childhood”, “Katia”, “Resurrection”, “The Cause of It All”, and “The First Distiller”.</w:t>
       </w:r>
       <w:r>
         <w:rPr>
@@ -125,15 +113,43 @@
           <w:sz w:val="24"/>
           <w:szCs w:val="24"/>
         </w:rPr>
-        <w:t xml:space="preserve"> onto a directory on my hard drive, which I then fed via the directory path into my corpus reader within the NLTKQuery program.</w:t>
-      </w:r>
-      <w:r>
-        <w:rPr>
-          <w:rFonts w:ascii="Times New Roman" w:hAnsi="Times New Roman" w:cs="Times New Roman"/>
-          <w:sz w:val="24"/>
-          <w:szCs w:val="24"/>
-        </w:rPr>
-        <w:t xml:space="preserve"> The size of the corpus came out to be 1,593,989 bytes and when tokenized, produced 333,795 tokens. The total vocabulary used by Tolstoy within these five works was 15,769 words. </w:t>
+        <w:t xml:space="preserve"> onto a directory on my hard drive, which I then fed via the directory path into my corpus reader within the </w:t>
+      </w:r>
+      <w:proofErr w:type="spellStart"/>
+      <w:r>
+        <w:rPr>
+          <w:rFonts w:ascii="Times New Roman" w:hAnsi="Times New Roman" w:cs="Times New Roman"/>
+          <w:sz w:val="24"/>
+          <w:szCs w:val="24"/>
+        </w:rPr>
+        <w:t>NLTKQuery</w:t>
+      </w:r>
+      <w:proofErr w:type="spellEnd"/>
+      <w:r>
+        <w:rPr>
+          <w:rFonts w:ascii="Times New Roman" w:hAnsi="Times New Roman" w:cs="Times New Roman"/>
+          <w:sz w:val="24"/>
+          <w:szCs w:val="24"/>
+        </w:rPr>
+        <w:t xml:space="preserve"> program.</w:t>
+      </w:r>
+      <w:r>
+        <w:rPr>
+          <w:rFonts w:ascii="Times New Roman" w:hAnsi="Times New Roman" w:cs="Times New Roman"/>
+          <w:sz w:val="24"/>
+          <w:szCs w:val="24"/>
+        </w:rPr>
+        <w:t xml:space="preserve"> The size of the corpus came out to be 1,593,989 bytes and when tokenized, produced 333,795 tokens. The total vocabulary </w:t>
+      </w:r>
+      <w:bookmarkStart w:id="0" w:name="_GoBack"/>
+      <w:bookmarkEnd w:id="0"/>
+      <w:r>
+        <w:rPr>
+          <w:rFonts w:ascii="Times New Roman" w:hAnsi="Times New Roman" w:cs="Times New Roman"/>
+          <w:sz w:val="24"/>
+          <w:szCs w:val="24"/>
+        </w:rPr>
+        <w:t xml:space="preserve">used by Tolstoy within these five works was 15,769 words. </w:t>
       </w:r>
       <w:r>
         <w:rPr>
@@ -232,7 +248,7 @@
           <w:szCs w:val="24"/>
         </w:rPr>
         <w:drawing>
-          <wp:inline distT="0" distB="0" distL="0" distR="0">
+          <wp:inline distT="0" distB="0" distL="0" distR="0" wp14:anchorId="29FD261C" wp14:editId="6FABBB36">
             <wp:extent cx="5417820" cy="1821180"/>
             <wp:effectExtent l="0" t="0" r="0" b="7620"/>
             <wp:docPr id="1" name="Picture 1" descr="A screenshot of a cell phone&#10;&#10;Description generated with high confidence"/>
@@ -394,7 +410,6 @@
           <w:sz w:val="24"/>
           <w:szCs w:val="24"/>
         </w:rPr>
-        <w:lastRenderedPageBreak/>
         <w:tab/>
       </w:r>
       <w:r>
@@ -405,7 +420,7 @@
           <w:szCs w:val="24"/>
         </w:rPr>
         <w:drawing>
-          <wp:inline distT="0" distB="0" distL="0" distR="0">
+          <wp:inline distT="0" distB="0" distL="0" distR="0" wp14:anchorId="2A3A0BEB" wp14:editId="0FE7EF3F">
             <wp:extent cx="4343400" cy="487680"/>
             <wp:effectExtent l="0" t="0" r="0" b="7620"/>
             <wp:docPr id="2" name="Picture 2" descr="A close up of a sign&#10;&#10;Description generated with very high confidence"/>
@@ -471,6 +486,7 @@
           <w:sz w:val="24"/>
           <w:szCs w:val="24"/>
         </w:rPr>
+        <w:lastRenderedPageBreak/>
         <w:t>Another query I had interest in was what types of words Tolstoy chose to use m</w:t>
       </w:r>
       <w:r>
@@ -515,7 +531,7 @@
           <w:szCs w:val="24"/>
         </w:rPr>
         <w:drawing>
-          <wp:inline distT="0" distB="0" distL="0" distR="0">
+          <wp:inline distT="0" distB="0" distL="0" distR="0" wp14:anchorId="4FD1F231" wp14:editId="44452561">
             <wp:extent cx="5082540" cy="1872515"/>
             <wp:effectExtent l="0" t="0" r="3810" b="0"/>
             <wp:docPr id="3" name="Picture 3" descr="A screenshot of a cell phone&#10;&#10;Description generated with high confidence"/>
@@ -592,13 +608,23 @@
         </w:rPr>
         <w:t xml:space="preserve">our </w:t>
       </w:r>
-      <w:r>
-        <w:rPr>
-          <w:rFonts w:ascii="Times New Roman" w:hAnsi="Times New Roman" w:cs="Times New Roman"/>
-          <w:sz w:val="24"/>
-          <w:szCs w:val="24"/>
-        </w:rPr>
-        <w:t xml:space="preserve">NLTKQuery proves this characterization. </w:t>
+      <w:proofErr w:type="spellStart"/>
+      <w:r>
+        <w:rPr>
+          <w:rFonts w:ascii="Times New Roman" w:hAnsi="Times New Roman" w:cs="Times New Roman"/>
+          <w:sz w:val="24"/>
+          <w:szCs w:val="24"/>
+        </w:rPr>
+        <w:t>NLTKQuery</w:t>
+      </w:r>
+      <w:proofErr w:type="spellEnd"/>
+      <w:r>
+        <w:rPr>
+          <w:rFonts w:ascii="Times New Roman" w:hAnsi="Times New Roman" w:cs="Times New Roman"/>
+          <w:sz w:val="24"/>
+          <w:szCs w:val="24"/>
+        </w:rPr>
+        <w:t xml:space="preserve"> proves this characterization. </w:t>
       </w:r>
       <w:r>
         <w:rPr>
@@ -622,7 +648,25 @@
           <w:sz w:val="24"/>
           <w:szCs w:val="24"/>
         </w:rPr>
-        <w:t xml:space="preserve">. It might have been an initiate to bring power and emphasis into his writing as well. It may not work for everyone, but powerful finalizing words have always laid a significant impact onto me while reading stories or watching movies or television shows. We never really see the end result of something directly, rather are eased into those areas through riveting storytelling and premonition. </w:t>
+        <w:t xml:space="preserve">. It might have been an initiate to bring power and emphasis into his writing as well. It may not work for everyone, but powerful finalizing words have always laid a significant impact onto me while reading stories or watching movies or television shows. We never really see </w:t>
+      </w:r>
+      <w:proofErr w:type="gramStart"/>
+      <w:r>
+        <w:rPr>
+          <w:rFonts w:ascii="Times New Roman" w:hAnsi="Times New Roman" w:cs="Times New Roman"/>
+          <w:sz w:val="24"/>
+          <w:szCs w:val="24"/>
+        </w:rPr>
+        <w:t>the end result</w:t>
+      </w:r>
+      <w:proofErr w:type="gramEnd"/>
+      <w:r>
+        <w:rPr>
+          <w:rFonts w:ascii="Times New Roman" w:hAnsi="Times New Roman" w:cs="Times New Roman"/>
+          <w:sz w:val="24"/>
+          <w:szCs w:val="24"/>
+        </w:rPr>
+        <w:t xml:space="preserve"> of something directly, rather are eased into those areas through riveting storytelling and premonition. </w:t>
       </w:r>
     </w:p>
     <w:p>
@@ -663,7 +707,7 @@
         </w:rPr>
         <w:lastRenderedPageBreak/>
         <w:drawing>
-          <wp:inline distT="0" distB="0" distL="0" distR="0">
+          <wp:inline distT="0" distB="0" distL="0" distR="0" wp14:anchorId="2BB7E370" wp14:editId="489D1A6D">
             <wp:extent cx="5173980" cy="822960"/>
             <wp:effectExtent l="0" t="0" r="7620" b="0"/>
             <wp:docPr id="4" name="Picture 4"/>
@@ -722,7 +766,7 @@
           <w:szCs w:val="24"/>
         </w:rPr>
         <w:drawing>
-          <wp:inline distT="0" distB="0" distL="0" distR="0">
+          <wp:inline distT="0" distB="0" distL="0" distR="0" wp14:anchorId="4E0BA02A" wp14:editId="2F0C398F">
             <wp:extent cx="5250180" cy="1196340"/>
             <wp:effectExtent l="0" t="0" r="7620" b="3810"/>
             <wp:docPr id="5" name="Picture 5"/>
@@ -807,7 +851,7 @@
           <w:szCs w:val="24"/>
         </w:rPr>
         <w:drawing>
-          <wp:inline distT="0" distB="0" distL="0" distR="0">
+          <wp:inline distT="0" distB="0" distL="0" distR="0" wp14:anchorId="0308F5AD" wp14:editId="09C58F58">
             <wp:extent cx="4046041" cy="3619500"/>
             <wp:effectExtent l="0" t="0" r="0" b="0"/>
             <wp:docPr id="6" name="Picture 6" descr="A picture containing text&#10;&#10;Description generated with high confidence"/>
@@ -899,7 +943,43 @@
           <w:szCs w:val="24"/>
         </w:rPr>
         <w:tab/>
-        <w:t>I had initially not known very much about Leo Tolstoy and the many works that he has created for our world. However, using the NLTKQuery Python program has opened my mind to many of the possibilities that may or may not have made up his artistic mind. The main focus here has been the utilization of analytics on a corpus semi-randomly chosen for an experiment, but I would say that this project, for me, has opened up possibilities for creating future programs that can perform a variety of procedures, at almost the blink of an eye. It is quite remarkable if you really think about. In the time frame of around two hours, I have almost completely dissolved one of the most prominent authors in history into various stylized elements by breaking down multiple pieces of his work into millions of bits and using (what someone from his time would call alien)</w:t>
+        <w:t xml:space="preserve">I had initially not known very much about Leo Tolstoy and the many works that he has created for our world. However, using the </w:t>
+      </w:r>
+      <w:proofErr w:type="spellStart"/>
+      <w:r>
+        <w:rPr>
+          <w:rFonts w:ascii="Times New Roman" w:hAnsi="Times New Roman" w:cs="Times New Roman"/>
+          <w:sz w:val="24"/>
+          <w:szCs w:val="24"/>
+        </w:rPr>
+        <w:t>NLTKQuery</w:t>
+      </w:r>
+      <w:proofErr w:type="spellEnd"/>
+      <w:r>
+        <w:rPr>
+          <w:rFonts w:ascii="Times New Roman" w:hAnsi="Times New Roman" w:cs="Times New Roman"/>
+          <w:sz w:val="24"/>
+          <w:szCs w:val="24"/>
+        </w:rPr>
+        <w:t xml:space="preserve"> Python program has opened my mind to many of the possibilities that may or may not have made up his artistic mind. The </w:t>
+      </w:r>
+      <w:proofErr w:type="gramStart"/>
+      <w:r>
+        <w:rPr>
+          <w:rFonts w:ascii="Times New Roman" w:hAnsi="Times New Roman" w:cs="Times New Roman"/>
+          <w:sz w:val="24"/>
+          <w:szCs w:val="24"/>
+        </w:rPr>
+        <w:t>main focus</w:t>
+      </w:r>
+      <w:proofErr w:type="gramEnd"/>
+      <w:r>
+        <w:rPr>
+          <w:rFonts w:ascii="Times New Roman" w:hAnsi="Times New Roman" w:cs="Times New Roman"/>
+          <w:sz w:val="24"/>
+          <w:szCs w:val="24"/>
+        </w:rPr>
+        <w:t xml:space="preserve"> here has been the utilization of analytics on a corpus semi-randomly chosen for an experiment, but I would say that this project, for me, has opened up possibilities for creating future programs that can perform a variety of procedures, at almost the blink of an eye. It is quite remarkable if you really think about. In the time frame of around two hours, I have almost completely dissolved one of the most prominent authors in history into various stylized elements by breaking down multiple pieces of his work into millions of bits and using (what someone from his time would call alien)</w:t>
       </w:r>
       <w:r>
         <w:rPr>
@@ -909,8 +989,6 @@
         </w:rPr>
         <w:t xml:space="preserve"> technology to transmute those bits into easily accessible information. </w:t>
       </w:r>
-      <w:bookmarkStart w:id="0" w:name="_GoBack"/>
-      <w:bookmarkEnd w:id="0"/>
       <w:r>
         <w:rPr>
           <w:rFonts w:ascii="Times New Roman" w:hAnsi="Times New Roman" w:cs="Times New Roman"/>

</xml_diff>